<commit_message>
updated HTML/CSS Exercise Solution
</commit_message>
<xml_diff>
--- a/Introduction_to_HTML_CSS_exercise.docx
+++ b/Introduction_to_HTML_CSS_exercise.docx
@@ -1473,12 +1473,12 @@
           <wp:inline distB="114300" distT="114300" distL="114300" distR="114300">
             <wp:extent cx="5648325" cy="1771650"/>
             <wp:effectExtent b="0" l="0" r="0" t="0"/>
-            <wp:docPr id="2" name="image2.png"/>
+            <wp:docPr id="7" name="image6.png"/>
             <a:graphic>
               <a:graphicData uri="http://schemas.openxmlformats.org/drawingml/2006/picture">
                 <pic:pic>
                   <pic:nvPicPr>
-                    <pic:cNvPr id="0" name="image2.png"/>
+                    <pic:cNvPr id="0" name="image6.png"/>
                     <pic:cNvPicPr preferRelativeResize="0"/>
                   </pic:nvPicPr>
                   <pic:blipFill>
@@ -3019,12 +3019,12 @@
           <wp:inline distB="114300" distT="114300" distL="114300" distR="114300">
             <wp:extent cx="3495675" cy="1524000"/>
             <wp:effectExtent b="0" l="0" r="0" t="0"/>
-            <wp:docPr id="1" name="image1.png"/>
+            <wp:docPr id="2" name="image4.png"/>
             <a:graphic>
               <a:graphicData uri="http://schemas.openxmlformats.org/drawingml/2006/picture">
                 <pic:pic>
                   <pic:nvPicPr>
-                    <pic:cNvPr id="0" name="image1.png"/>
+                    <pic:cNvPr id="0" name="image4.png"/>
                     <pic:cNvPicPr preferRelativeResize="0"/>
                   </pic:nvPicPr>
                   <pic:blipFill>
@@ -5064,6 +5064,77 @@
         </w:rPr>
         <w:t xml:space="preserve">Create HTML for web-page.jpg (check resources, highest weightage for answers)</w:t>
       </w:r>
+      <w:r>
+        <w:rPr>
+          <w:rtl w:val="0"/>
+        </w:rPr>
+      </w:r>
+    </w:p>
+    <w:p>
+      <w:pPr>
+        <w:ind w:left="720" w:firstLine="0"/>
+        <w:rPr>
+          <w:sz w:val="36"/>
+          <w:szCs w:val="36"/>
+        </w:rPr>
+      </w:pPr>
+      <w:r>
+        <w:rPr>
+          <w:sz w:val="36"/>
+          <w:szCs w:val="36"/>
+        </w:rPr>
+        <w:drawing>
+          <wp:inline distB="114300" distT="114300" distL="114300" distR="114300">
+            <wp:extent cx="4071938" cy="3827621"/>
+            <wp:effectExtent b="0" l="0" r="0" t="0"/>
+            <wp:docPr id="3" name="image7.png"/>
+            <a:graphic>
+              <a:graphicData uri="http://schemas.openxmlformats.org/drawingml/2006/picture">
+                <pic:pic>
+                  <pic:nvPicPr>
+                    <pic:cNvPr id="0" name="image7.png"/>
+                    <pic:cNvPicPr preferRelativeResize="0"/>
+                  </pic:nvPicPr>
+                  <pic:blipFill>
+                    <a:blip r:embed="rId10"/>
+                    <a:srcRect b="9116" l="26602" r="33333" t="23931"/>
+                    <a:stretch>
+                      <a:fillRect/>
+                    </a:stretch>
+                  </pic:blipFill>
+                  <pic:spPr>
+                    <a:xfrm>
+                      <a:off x="0" y="0"/>
+                      <a:ext cx="4071938" cy="3827621"/>
+                    </a:xfrm>
+                    <a:prstGeom prst="rect"/>
+                    <a:ln/>
+                  </pic:spPr>
+                </pic:pic>
+              </a:graphicData>
+            </a:graphic>
+          </wp:inline>
+        </w:drawing>
+      </w:r>
+      <w:r>
+        <w:rPr>
+          <w:rtl w:val="0"/>
+        </w:rPr>
+      </w:r>
+    </w:p>
+    <w:p>
+      <w:pPr>
+        <w:ind w:left="720" w:firstLine="0"/>
+        <w:rPr>
+          <w:sz w:val="36"/>
+          <w:szCs w:val="36"/>
+        </w:rPr>
+      </w:pPr>
+      <w:r>
+        <w:rPr>
+          <w:rtl w:val="0"/>
+        </w:rPr>
+      </w:r>
     </w:p>
     <w:p>
       <w:pPr>
@@ -5087,6 +5158,404 @@
     <w:p>
       <w:pPr>
         <w:ind w:left="720" w:firstLine="0"/>
+        <w:rPr>
+          <w:b w:val="1"/>
+          <w:sz w:val="36"/>
+          <w:szCs w:val="36"/>
+        </w:rPr>
+      </w:pPr>
+      <w:r>
+        <w:rPr>
+          <w:rtl w:val="0"/>
+        </w:rPr>
+      </w:r>
+    </w:p>
+    <w:p>
+      <w:pPr>
+        <w:ind w:left="720" w:firstLine="0"/>
+        <w:rPr>
+          <w:b w:val="1"/>
+          <w:sz w:val="36"/>
+          <w:szCs w:val="36"/>
+        </w:rPr>
+      </w:pPr>
+      <w:r>
+        <w:rPr>
+          <w:b w:val="1"/>
+          <w:sz w:val="36"/>
+          <w:szCs w:val="36"/>
+        </w:rPr>
+        <w:drawing>
+          <wp:inline distB="114300" distT="114300" distL="114300" distR="114300">
+            <wp:extent cx="5000625" cy="3195638"/>
+            <wp:effectExtent b="0" l="0" r="0" t="0"/>
+            <wp:docPr id="1" name="image3.png"/>
+            <a:graphic>
+              <a:graphicData uri="http://schemas.openxmlformats.org/drawingml/2006/picture">
+                <pic:pic>
+                  <pic:nvPicPr>
+                    <pic:cNvPr id="0" name="image3.png"/>
+                    <pic:cNvPicPr preferRelativeResize="0"/>
+                  </pic:nvPicPr>
+                  <pic:blipFill>
+                    <a:blip r:embed="rId11"/>
+                    <a:srcRect b="10826" l="4807" r="45673" t="16524"/>
+                    <a:stretch>
+                      <a:fillRect/>
+                    </a:stretch>
+                  </pic:blipFill>
+                  <pic:spPr>
+                    <a:xfrm>
+                      <a:off x="0" y="0"/>
+                      <a:ext cx="5000625" cy="3195638"/>
+                    </a:xfrm>
+                    <a:prstGeom prst="rect"/>
+                    <a:ln/>
+                  </pic:spPr>
+                </pic:pic>
+              </a:graphicData>
+            </a:graphic>
+          </wp:inline>
+        </w:drawing>
+      </w:r>
+      <w:r>
+        <w:rPr>
+          <w:rtl w:val="0"/>
+        </w:rPr>
+      </w:r>
+    </w:p>
+    <w:p>
+      <w:pPr>
+        <w:ind w:left="720" w:firstLine="0"/>
+        <w:rPr>
+          <w:sz w:val="36"/>
+          <w:szCs w:val="36"/>
+        </w:rPr>
+      </w:pPr>
+      <w:r>
+        <w:rPr>
+          <w:b w:val="1"/>
+          <w:sz w:val="36"/>
+          <w:szCs w:val="36"/>
+          <w:rtl w:val="0"/>
+        </w:rPr>
+        <w:t xml:space="preserve">Github-Link: </w:t>
+      </w:r>
+      <w:hyperlink r:id="rId12">
+        <w:r>
+          <w:rPr>
+            <w:color w:val="1155cc"/>
+            <w:sz w:val="36"/>
+            <w:szCs w:val="36"/>
+            <w:u w:val="single"/>
+            <w:rtl w:val="0"/>
+          </w:rPr>
+          <w:t xml:space="preserve">https://github.com/vishal2910s/Bootcamp_Training/blob/Introduction_to_HTML/CSS/Web-page-solutions/web-page.html</w:t>
+        </w:r>
+      </w:hyperlink>
+      <w:r>
+        <w:rPr>
+          <w:rtl w:val="0"/>
+        </w:rPr>
+      </w:r>
+    </w:p>
+    <w:p>
+      <w:pPr>
+        <w:ind w:left="720" w:firstLine="0"/>
+        <w:rPr>
+          <w:sz w:val="36"/>
+          <w:szCs w:val="36"/>
+        </w:rPr>
+      </w:pPr>
+      <w:r>
+        <w:rPr>
+          <w:rtl w:val="0"/>
+        </w:rPr>
+      </w:r>
+    </w:p>
+    <w:p>
+      <w:pPr>
+        <w:numPr>
+          <w:ilvl w:val="0"/>
+          <w:numId w:val="1"/>
+        </w:numPr>
+        <w:ind w:left="720" w:hanging="360"/>
+        <w:rPr>
+          <w:sz w:val="36"/>
+          <w:szCs w:val="36"/>
+          <w:u w:val="none"/>
+        </w:rPr>
+      </w:pPr>
+      <w:r>
+        <w:rPr>
+          <w:sz w:val="36"/>
+          <w:szCs w:val="36"/>
+          <w:rtl w:val="0"/>
+        </w:rPr>
+        <w:t xml:space="preserve">Create HTML for form.png (check resources, highest weightage for answers)</w:t>
+      </w:r>
+    </w:p>
+    <w:p>
+      <w:pPr>
+        <w:ind w:left="720" w:firstLine="0"/>
+        <w:rPr>
+          <w:sz w:val="36"/>
+          <w:szCs w:val="36"/>
+        </w:rPr>
+      </w:pPr>
+      <w:r>
+        <w:rPr>
+          <w:sz w:val="36"/>
+          <w:szCs w:val="36"/>
+        </w:rPr>
+        <w:drawing>
+          <wp:inline distB="114300" distT="114300" distL="114300" distR="114300">
+            <wp:extent cx="4633913" cy="3525468"/>
+            <wp:effectExtent b="0" l="0" r="0" t="0"/>
+            <wp:docPr id="4" name="image5.png"/>
+            <a:graphic>
+              <a:graphicData uri="http://schemas.openxmlformats.org/drawingml/2006/picture">
+                <pic:pic>
+                  <pic:nvPicPr>
+                    <pic:cNvPr id="0" name="image5.png"/>
+                    <pic:cNvPicPr preferRelativeResize="0"/>
+                  </pic:nvPicPr>
+                  <pic:blipFill>
+                    <a:blip r:embed="rId13"/>
+                    <a:srcRect b="10826" l="24038" r="27724" t="23931"/>
+                    <a:stretch>
+                      <a:fillRect/>
+                    </a:stretch>
+                  </pic:blipFill>
+                  <pic:spPr>
+                    <a:xfrm>
+                      <a:off x="0" y="0"/>
+                      <a:ext cx="4633913" cy="3525468"/>
+                    </a:xfrm>
+                    <a:prstGeom prst="rect"/>
+                    <a:ln/>
+                  </pic:spPr>
+                </pic:pic>
+              </a:graphicData>
+            </a:graphic>
+          </wp:inline>
+        </w:drawing>
+      </w:r>
+      <w:r>
+        <w:rPr>
+          <w:rtl w:val="0"/>
+        </w:rPr>
+      </w:r>
+    </w:p>
+    <w:p>
+      <w:pPr>
+        <w:ind w:left="720" w:firstLine="0"/>
+        <w:rPr>
+          <w:sz w:val="36"/>
+          <w:szCs w:val="36"/>
+        </w:rPr>
+      </w:pPr>
+      <w:r>
+        <w:rPr>
+          <w:rtl w:val="0"/>
+        </w:rPr>
+      </w:r>
+    </w:p>
+    <w:p>
+      <w:pPr>
+        <w:ind w:left="720" w:firstLine="0"/>
+        <w:rPr>
+          <w:b w:val="1"/>
+          <w:sz w:val="36"/>
+          <w:szCs w:val="36"/>
+        </w:rPr>
+      </w:pPr>
+      <w:r>
+        <w:rPr>
+          <w:b w:val="1"/>
+          <w:sz w:val="36"/>
+          <w:szCs w:val="36"/>
+          <w:rtl w:val="0"/>
+        </w:rPr>
+        <w:t xml:space="preserve">Answer:</w:t>
+      </w:r>
+    </w:p>
+    <w:p>
+      <w:pPr>
+        <w:ind w:left="720" w:firstLine="0"/>
+        <w:rPr>
+          <w:b w:val="1"/>
+          <w:sz w:val="36"/>
+          <w:szCs w:val="36"/>
+        </w:rPr>
+      </w:pPr>
+      <w:r>
+        <w:rPr>
+          <w:rtl w:val="0"/>
+        </w:rPr>
+      </w:r>
+    </w:p>
+    <w:p>
+      <w:pPr>
+        <w:ind w:left="720" w:firstLine="0"/>
+        <w:rPr>
+          <w:b w:val="1"/>
+          <w:sz w:val="36"/>
+          <w:szCs w:val="36"/>
+        </w:rPr>
+      </w:pPr>
+      <w:r>
+        <w:rPr>
+          <w:b w:val="1"/>
+          <w:sz w:val="36"/>
+          <w:szCs w:val="36"/>
+        </w:rPr>
+        <w:drawing>
+          <wp:inline distB="114300" distT="114300" distL="114300" distR="114300">
+            <wp:extent cx="5648325" cy="2971800"/>
+            <wp:effectExtent b="0" l="0" r="0" t="0"/>
+            <wp:docPr id="5" name="image2.png"/>
+            <a:graphic>
+              <a:graphicData uri="http://schemas.openxmlformats.org/drawingml/2006/picture">
+                <pic:pic>
+                  <pic:nvPicPr>
+                    <pic:cNvPr id="0" name="image2.png"/>
+                    <pic:cNvPicPr preferRelativeResize="0"/>
+                  </pic:nvPicPr>
+                  <pic:blipFill>
+                    <a:blip r:embed="rId14"/>
+                    <a:srcRect b="0" l="4967" r="0" t="11111"/>
+                    <a:stretch>
+                      <a:fillRect/>
+                    </a:stretch>
+                  </pic:blipFill>
+                  <pic:spPr>
+                    <a:xfrm>
+                      <a:off x="0" y="0"/>
+                      <a:ext cx="5648325" cy="2971800"/>
+                    </a:xfrm>
+                    <a:prstGeom prst="rect"/>
+                    <a:ln/>
+                  </pic:spPr>
+                </pic:pic>
+              </a:graphicData>
+            </a:graphic>
+          </wp:inline>
+        </w:drawing>
+      </w:r>
+      <w:r>
+        <w:rPr>
+          <w:rtl w:val="0"/>
+        </w:rPr>
+      </w:r>
+    </w:p>
+    <w:p>
+      <w:pPr>
+        <w:ind w:left="720" w:firstLine="0"/>
+        <w:rPr>
+          <w:b w:val="1"/>
+          <w:sz w:val="36"/>
+          <w:szCs w:val="36"/>
+        </w:rPr>
+      </w:pPr>
+      <w:r>
+        <w:rPr>
+          <w:b w:val="1"/>
+          <w:sz w:val="36"/>
+          <w:szCs w:val="36"/>
+        </w:rPr>
+        <w:drawing>
+          <wp:inline distB="114300" distT="114300" distL="114300" distR="114300">
+            <wp:extent cx="5657850" cy="2962275"/>
+            <wp:effectExtent b="0" l="0" r="0" t="0"/>
+            <wp:docPr id="6" name="image1.png"/>
+            <a:graphic>
+              <a:graphicData uri="http://schemas.openxmlformats.org/drawingml/2006/picture">
+                <pic:pic>
+                  <pic:nvPicPr>
+                    <pic:cNvPr id="0" name="image1.png"/>
+                    <pic:cNvPicPr preferRelativeResize="0"/>
+                  </pic:nvPicPr>
+                  <pic:blipFill>
+                    <a:blip r:embed="rId15"/>
+                    <a:srcRect b="0" l="4807" r="0" t="11396"/>
+                    <a:stretch>
+                      <a:fillRect/>
+                    </a:stretch>
+                  </pic:blipFill>
+                  <pic:spPr>
+                    <a:xfrm>
+                      <a:off x="0" y="0"/>
+                      <a:ext cx="5657850" cy="2962275"/>
+                    </a:xfrm>
+                    <a:prstGeom prst="rect"/>
+                    <a:ln/>
+                  </pic:spPr>
+                </pic:pic>
+              </a:graphicData>
+            </a:graphic>
+          </wp:inline>
+        </w:drawing>
+      </w:r>
+      <w:r>
+        <w:rPr>
+          <w:rtl w:val="0"/>
+        </w:rPr>
+      </w:r>
+    </w:p>
+    <w:p>
+      <w:pPr>
+        <w:ind w:left="720" w:firstLine="0"/>
+        <w:rPr>
+          <w:b w:val="1"/>
+          <w:sz w:val="36"/>
+          <w:szCs w:val="36"/>
+        </w:rPr>
+      </w:pPr>
+      <w:r>
+        <w:rPr>
+          <w:rtl w:val="0"/>
+        </w:rPr>
+      </w:r>
+    </w:p>
+    <w:p>
+      <w:pPr>
+        <w:ind w:left="720" w:firstLine="0"/>
+        <w:rPr>
+          <w:sz w:val="36"/>
+          <w:szCs w:val="36"/>
+        </w:rPr>
+      </w:pPr>
+      <w:r>
+        <w:rPr>
+          <w:b w:val="1"/>
+          <w:sz w:val="36"/>
+          <w:szCs w:val="36"/>
+          <w:rtl w:val="0"/>
+        </w:rPr>
+        <w:t xml:space="preserve">Github-Link: </w:t>
+      </w:r>
+      <w:hyperlink r:id="rId16">
+        <w:r>
+          <w:rPr>
+            <w:color w:val="1155cc"/>
+            <w:sz w:val="36"/>
+            <w:szCs w:val="36"/>
+            <w:u w:val="single"/>
+            <w:rtl w:val="0"/>
+          </w:rPr>
+          <w:t xml:space="preserve">https://github.com/vishal2910s/Bootcamp_Training/blob/Introduction_to_HTML/CSS/Web-page-solutions/form.html</w:t>
+        </w:r>
+      </w:hyperlink>
+      <w:r>
+        <w:rPr>
+          <w:rtl w:val="0"/>
+        </w:rPr>
+      </w:r>
+    </w:p>
+    <w:p>
+      <w:pPr>
+        <w:ind w:left="0" w:firstLine="0"/>
         <w:rPr>
           <w:sz w:val="36"/>
           <w:szCs w:val="36"/>

</xml_diff>